<commit_message>
1 and 2 labs
</commit_message>
<xml_diff>
--- a/labs/lab01/report/report.docx
+++ b/labs/lab01/report/report.docx
@@ -6,7 +6,6 @@
       <w:pPr>
         <w:pStyle w:val="Normal"/>
         <w:widowControl w:val="false"/>
-        <w:bidi w:val="0"/>
         <w:spacing w:lineRule="auto" w:line="360" w:before="0" w:after="0"/>
         <w:ind w:start="-180" w:hanging="0"/>
         <w:jc w:val="center"/>
@@ -38,7 +37,6 @@
       <w:pPr>
         <w:pStyle w:val="Normal"/>
         <w:widowControl w:val="false"/>
-        <w:bidi w:val="0"/>
         <w:spacing w:lineRule="auto" w:line="360" w:before="0" w:after="0"/>
         <w:jc w:val="center"/>
         <w:rPr>
@@ -69,7 +67,6 @@
       <w:pPr>
         <w:pStyle w:val="Normal"/>
         <w:widowControl w:val="false"/>
-        <w:bidi w:val="0"/>
         <w:spacing w:lineRule="auto" w:line="360" w:before="0" w:after="0"/>
         <w:jc w:val="center"/>
         <w:rPr>
@@ -100,7 +97,6 @@
       <w:pPr>
         <w:pStyle w:val="Normal"/>
         <w:widowControl w:val="false"/>
-        <w:bidi w:val="0"/>
         <w:spacing w:lineRule="auto" w:line="360" w:before="0" w:after="0"/>
         <w:jc w:val="center"/>
         <w:rPr>
@@ -129,10 +125,9 @@
         <w:widowControl w:val="false"/>
         <w:tabs>
           <w:tab w:val="clear" w:pos="709"/>
-          <w:tab w:val="left" w:pos="31590" w:leader="none"/>
-          <w:tab w:val="left" w:pos="35547" w:leader="none"/>
+          <w:tab w:val="left" w:pos="27195" w:leader="none"/>
+          <w:tab w:val="left" w:pos="31152" w:leader="none"/>
         </w:tabs>
-        <w:bidi w:val="0"/>
         <w:spacing w:lineRule="auto" w:line="360" w:before="0" w:after="0"/>
         <w:ind w:start="4395" w:end="730" w:hanging="0"/>
         <w:jc w:val="end"/>
@@ -160,7 +155,6 @@
       <w:pPr>
         <w:pStyle w:val="Normal"/>
         <w:widowControl w:val="false"/>
-        <w:bidi w:val="0"/>
         <w:spacing w:lineRule="auto" w:line="360" w:before="0" w:after="0"/>
         <w:jc w:val="center"/>
         <w:rPr>
@@ -187,7 +181,6 @@
       <w:pPr>
         <w:pStyle w:val="Normal"/>
         <w:widowControl w:val="false"/>
-        <w:bidi w:val="0"/>
         <w:spacing w:lineRule="auto" w:line="360" w:before="0" w:after="0"/>
         <w:jc w:val="center"/>
         <w:rPr>
@@ -214,7 +207,6 @@
       <w:pPr>
         <w:pStyle w:val="Normal"/>
         <w:widowControl w:val="false"/>
-        <w:bidi w:val="0"/>
         <w:spacing w:lineRule="auto" w:line="360" w:before="0" w:after="0"/>
         <w:jc w:val="center"/>
         <w:rPr>
@@ -241,7 +233,6 @@
       <w:pPr>
         <w:pStyle w:val="Normal"/>
         <w:widowControl w:val="false"/>
-        <w:bidi w:val="0"/>
         <w:spacing w:lineRule="auto" w:line="360" w:before="0" w:after="0"/>
         <w:ind w:start="-180" w:hanging="0"/>
         <w:jc w:val="center"/>
@@ -275,7 +266,6 @@
       <w:pPr>
         <w:pStyle w:val="Normal"/>
         <w:widowControl w:val="false"/>
-        <w:bidi w:val="0"/>
         <w:spacing w:lineRule="auto" w:line="360" w:before="0" w:after="0"/>
         <w:ind w:start="-180" w:hanging="0"/>
         <w:jc w:val="center"/>
@@ -311,7 +301,6 @@
         <w:pStyle w:val="Normal"/>
         <w:keepNext w:val="true"/>
         <w:widowControl w:val="false"/>
-        <w:bidi w:val="0"/>
         <w:spacing w:lineRule="auto" w:line="240" w:before="240" w:after="120"/>
         <w:ind w:start="-180" w:hanging="0"/>
         <w:jc w:val="center"/>
@@ -347,7 +336,6 @@
       <w:pPr>
         <w:pStyle w:val="Normal"/>
         <w:widowControl w:val="false"/>
-        <w:bidi w:val="0"/>
         <w:spacing w:lineRule="auto" w:line="360" w:before="0" w:after="0"/>
         <w:jc w:val="center"/>
         <w:rPr>
@@ -374,7 +362,6 @@
       <w:pPr>
         <w:pStyle w:val="Normal"/>
         <w:widowControl w:val="false"/>
-        <w:bidi w:val="0"/>
         <w:spacing w:lineRule="auto" w:line="360" w:before="0" w:after="0"/>
         <w:jc w:val="center"/>
         <w:rPr>
@@ -406,7 +393,6 @@
           <w:tab w:val="left" w:pos="5220" w:leader="none"/>
           <w:tab w:val="left" w:pos="9177" w:leader="none"/>
         </w:tabs>
-        <w:bidi w:val="0"/>
         <w:spacing w:lineRule="auto" w:line="360" w:before="0" w:after="0"/>
         <w:jc w:val="end"/>
         <w:rPr>
@@ -438,7 +424,6 @@
           <w:tab w:val="left" w:pos="5220" w:leader="none"/>
           <w:tab w:val="left" w:pos="9177" w:leader="none"/>
         </w:tabs>
-        <w:bidi w:val="0"/>
         <w:spacing w:lineRule="auto" w:line="360" w:before="0" w:after="0"/>
         <w:jc w:val="end"/>
         <w:rPr>
@@ -470,7 +455,6 @@
           <w:tab w:val="left" w:pos="5220" w:leader="none"/>
           <w:tab w:val="left" w:pos="9177" w:leader="none"/>
         </w:tabs>
-        <w:bidi w:val="0"/>
         <w:spacing w:lineRule="auto" w:line="360" w:before="0" w:after="0"/>
         <w:jc w:val="end"/>
         <w:rPr>
@@ -502,7 +486,6 @@
           <w:tab w:val="left" w:pos="5220" w:leader="none"/>
           <w:tab w:val="left" w:pos="9177" w:leader="none"/>
         </w:tabs>
-        <w:bidi w:val="0"/>
         <w:spacing w:lineRule="auto" w:line="360" w:before="0" w:after="0"/>
         <w:jc w:val="end"/>
         <w:rPr>
@@ -534,7 +517,6 @@
           <w:tab w:val="left" w:pos="5220" w:leader="none"/>
           <w:tab w:val="left" w:pos="9177" w:leader="none"/>
         </w:tabs>
-        <w:bidi w:val="0"/>
         <w:spacing w:lineRule="auto" w:line="360" w:before="0" w:after="0"/>
         <w:jc w:val="end"/>
         <w:rPr>
@@ -566,7 +548,6 @@
           <w:tab w:val="left" w:pos="5220" w:leader="none"/>
           <w:tab w:val="left" w:pos="9177" w:leader="none"/>
         </w:tabs>
-        <w:bidi w:val="0"/>
         <w:spacing w:lineRule="auto" w:line="360" w:before="0" w:after="0"/>
         <w:jc w:val="end"/>
         <w:rPr>
@@ -598,7 +579,6 @@
           <w:tab w:val="left" w:pos="5220" w:leader="none"/>
           <w:tab w:val="left" w:pos="9177" w:leader="none"/>
         </w:tabs>
-        <w:bidi w:val="0"/>
         <w:spacing w:lineRule="auto" w:line="360" w:before="0" w:after="0"/>
         <w:jc w:val="end"/>
         <w:rPr>
@@ -630,7 +610,6 @@
           <w:tab w:val="left" w:pos="5220" w:leader="none"/>
           <w:tab w:val="left" w:pos="9177" w:leader="none"/>
         </w:tabs>
-        <w:bidi w:val="0"/>
         <w:spacing w:lineRule="auto" w:line="360" w:before="0" w:after="0"/>
         <w:jc w:val="end"/>
         <w:rPr>
@@ -675,7 +654,6 @@
           <w:tab w:val="left" w:pos="5220" w:leader="none"/>
           <w:tab w:val="left" w:pos="9177" w:leader="none"/>
         </w:tabs>
-        <w:bidi w:val="0"/>
         <w:spacing w:lineRule="auto" w:line="360" w:before="0" w:after="0"/>
         <w:jc w:val="end"/>
         <w:rPr>
@@ -710,7 +688,6 @@
           <w:tab w:val="left" w:pos="5220" w:leader="none"/>
           <w:tab w:val="left" w:pos="9177" w:leader="none"/>
         </w:tabs>
-        <w:bidi w:val="0"/>
         <w:spacing w:lineRule="auto" w:line="360" w:before="0" w:after="0"/>
         <w:jc w:val="end"/>
         <w:rPr>
@@ -752,7 +729,6 @@
       <w:pPr>
         <w:pStyle w:val="Normal"/>
         <w:widowControl w:val="false"/>
-        <w:bidi w:val="0"/>
         <w:spacing w:lineRule="auto" w:line="360" w:before="0" w:after="0"/>
         <w:jc w:val="center"/>
         <w:rPr>
@@ -779,7 +755,6 @@
       <w:pPr>
         <w:pStyle w:val="Normal"/>
         <w:widowControl w:val="false"/>
-        <w:bidi w:val="0"/>
         <w:spacing w:lineRule="auto" w:line="360" w:before="0" w:after="0"/>
         <w:jc w:val="center"/>
         <w:rPr>
@@ -806,7 +781,6 @@
       <w:pPr>
         <w:pStyle w:val="Normal"/>
         <w:widowControl w:val="false"/>
-        <w:bidi w:val="0"/>
         <w:spacing w:lineRule="auto" w:line="360" w:before="0" w:after="0"/>
         <w:jc w:val="end"/>
         <w:rPr>
@@ -833,7 +807,6 @@
       <w:pPr>
         <w:pStyle w:val="Normal"/>
         <w:widowControl w:val="false"/>
-        <w:bidi w:val="0"/>
         <w:spacing w:lineRule="auto" w:line="360" w:before="0" w:after="0"/>
         <w:jc w:val="center"/>
         <w:rPr>
@@ -860,7 +833,6 @@
       <w:pPr>
         <w:pStyle w:val="Normal"/>
         <w:widowControl w:val="false"/>
-        <w:bidi w:val="0"/>
         <w:spacing w:lineRule="auto" w:line="360" w:before="0" w:after="0"/>
         <w:jc w:val="center"/>
         <w:rPr>
@@ -887,7 +859,6 @@
       <w:pPr>
         <w:pStyle w:val="Normal"/>
         <w:widowControl w:val="false"/>
-        <w:bidi w:val="0"/>
         <w:spacing w:lineRule="auto" w:line="360" w:before="0" w:after="0"/>
         <w:jc w:val="center"/>
         <w:rPr>
@@ -914,7 +885,6 @@
       <w:pPr>
         <w:pStyle w:val="Normal"/>
         <w:widowControl w:val="false"/>
-        <w:bidi w:val="0"/>
         <w:spacing w:lineRule="auto" w:line="360" w:before="0" w:after="0"/>
         <w:jc w:val="center"/>
         <w:rPr>
@@ -941,7 +911,6 @@
       <w:pPr>
         <w:pStyle w:val="Normal"/>
         <w:widowControl w:val="false"/>
-        <w:bidi w:val="0"/>
         <w:spacing w:lineRule="auto" w:line="360" w:before="0" w:after="0"/>
         <w:jc w:val="center"/>
         <w:rPr>
@@ -972,7 +941,6 @@
       <w:pPr>
         <w:pStyle w:val="Normal"/>
         <w:widowControl w:val="false"/>
-        <w:bidi w:val="0"/>
         <w:spacing w:lineRule="auto" w:line="360" w:before="0" w:after="0"/>
         <w:jc w:val="center"/>
         <w:rPr>
@@ -1002,7 +970,6 @@
     <w:p>
       <w:pPr>
         <w:pStyle w:val="Normal"/>
-        <w:bidi w:val="0"/>
         <w:spacing w:lineRule="auto" w:line="360"/>
         <w:jc w:val="both"/>
         <w:rPr>
@@ -1032,7 +999,6 @@
     <w:p>
       <w:pPr>
         <w:pStyle w:val="Normal"/>
-        <w:bidi w:val="0"/>
         <w:spacing w:lineRule="auto" w:line="360"/>
         <w:jc w:val="center"/>
         <w:rPr>
@@ -1058,7 +1024,6 @@
     <w:p>
       <w:pPr>
         <w:pStyle w:val="Normal"/>
-        <w:bidi w:val="0"/>
         <w:spacing w:lineRule="auto" w:line="360"/>
         <w:jc w:val="both"/>
         <w:rPr>
@@ -1079,7 +1044,6 @@
     <w:p>
       <w:pPr>
         <w:pStyle w:val="Normal"/>
-        <w:bidi w:val="0"/>
         <w:spacing w:lineRule="auto" w:line="360"/>
         <w:jc w:val="center"/>
         <w:rPr>
@@ -1132,7 +1096,6 @@
     <w:p>
       <w:pPr>
         <w:pStyle w:val="Normal"/>
-        <w:bidi w:val="0"/>
         <w:spacing w:lineRule="auto" w:line="360"/>
         <w:jc w:val="both"/>
         <w:rPr>
@@ -1153,7 +1116,6 @@
     <w:p>
       <w:pPr>
         <w:pStyle w:val="Normal"/>
-        <w:bidi w:val="0"/>
         <w:spacing w:lineRule="auto" w:line="360"/>
         <w:jc w:val="both"/>
         <w:rPr>
@@ -1175,7 +1137,6 @@
     <w:p>
       <w:pPr>
         <w:pStyle w:val="Normal"/>
-        <w:bidi w:val="0"/>
         <w:spacing w:lineRule="auto" w:line="360"/>
         <w:jc w:val="both"/>
         <w:rPr>
@@ -1206,7 +1167,6 @@
     <w:p>
       <w:pPr>
         <w:pStyle w:val="Normal"/>
-        <w:bidi w:val="0"/>
         <w:spacing w:lineRule="auto" w:line="360"/>
         <w:jc w:val="both"/>
         <w:rPr>
@@ -1240,7 +1200,6 @@
     <w:p>
       <w:pPr>
         <w:pStyle w:val="Normal"/>
-        <w:bidi w:val="0"/>
         <w:spacing w:lineRule="auto" w:line="360"/>
         <w:jc w:val="both"/>
         <w:rPr>
@@ -1265,7 +1224,6 @@
     <w:p>
       <w:pPr>
         <w:pStyle w:val="Normal"/>
-        <w:bidi w:val="0"/>
         <w:spacing w:lineRule="auto" w:line="360"/>
         <w:jc w:val="both"/>
         <w:rPr>
@@ -1299,7 +1257,6 @@
     <w:p>
       <w:pPr>
         <w:pStyle w:val="Normal"/>
-        <w:bidi w:val="0"/>
         <w:spacing w:lineRule="auto" w:line="360"/>
         <w:jc w:val="both"/>
         <w:rPr>
@@ -1324,7 +1281,6 @@
     <w:p>
       <w:pPr>
         <w:pStyle w:val="Normal"/>
-        <w:bidi w:val="0"/>
         <w:spacing w:lineRule="auto" w:line="360"/>
         <w:jc w:val="both"/>
         <w:rPr>
@@ -1388,7 +1344,6 @@
     <w:p>
       <w:pPr>
         <w:pStyle w:val="Normal"/>
-        <w:bidi w:val="0"/>
         <w:spacing w:lineRule="auto" w:line="360"/>
         <w:jc w:val="both"/>
         <w:rPr>
@@ -1442,7 +1397,6 @@
     <w:p>
       <w:pPr>
         <w:pStyle w:val="Normal"/>
-        <w:bidi w:val="0"/>
         <w:spacing w:lineRule="auto" w:line="360"/>
         <w:jc w:val="both"/>
         <w:rPr/>
@@ -1476,7 +1430,6 @@
     <w:p>
       <w:pPr>
         <w:pStyle w:val="Normal"/>
-        <w:bidi w:val="0"/>
         <w:spacing w:lineRule="auto" w:line="360"/>
         <w:jc w:val="both"/>
         <w:rPr>
@@ -1530,7 +1483,6 @@
     <w:p>
       <w:pPr>
         <w:pStyle w:val="Normal"/>
-        <w:bidi w:val="0"/>
         <w:spacing w:lineRule="auto" w:line="360"/>
         <w:jc w:val="both"/>
         <w:rPr>
@@ -1551,7 +1503,6 @@
     <w:p>
       <w:pPr>
         <w:pStyle w:val="Normal"/>
-        <w:bidi w:val="0"/>
         <w:spacing w:lineRule="auto" w:line="360"/>
         <w:jc w:val="both"/>
         <w:rPr>
@@ -1604,7 +1555,6 @@
     <w:p>
       <w:pPr>
         <w:pStyle w:val="Normal"/>
-        <w:bidi w:val="0"/>
         <w:spacing w:lineRule="auto" w:line="360"/>
         <w:jc w:val="both"/>
         <w:rPr>
@@ -1636,7 +1586,6 @@
     <w:p>
       <w:pPr>
         <w:pStyle w:val="Normal"/>
-        <w:bidi w:val="0"/>
         <w:spacing w:lineRule="auto" w:line="360"/>
         <w:jc w:val="both"/>
         <w:rPr>
@@ -1706,7 +1655,6 @@
     <w:p>
       <w:pPr>
         <w:pStyle w:val="Normal"/>
-        <w:bidi w:val="0"/>
         <w:spacing w:lineRule="auto" w:line="360"/>
         <w:jc w:val="both"/>
         <w:rPr>
@@ -1759,7 +1707,6 @@
     <w:p>
       <w:pPr>
         <w:pStyle w:val="Normal"/>
-        <w:bidi w:val="0"/>
         <w:spacing w:lineRule="auto" w:line="360"/>
         <w:jc w:val="both"/>
         <w:rPr>
@@ -1780,7 +1727,6 @@
     <w:p>
       <w:pPr>
         <w:pStyle w:val="Normal"/>
-        <w:bidi w:val="0"/>
         <w:spacing w:lineRule="auto" w:line="360"/>
         <w:jc w:val="both"/>
         <w:rPr>
@@ -1833,7 +1779,6 @@
     <w:p>
       <w:pPr>
         <w:pStyle w:val="Normal"/>
-        <w:bidi w:val="0"/>
         <w:spacing w:lineRule="auto" w:line="360"/>
         <w:jc w:val="both"/>
         <w:rPr>
@@ -1854,9 +1799,7 @@
     <w:p>
       <w:pPr>
         <w:pStyle w:val="Normal"/>
-        <w:bidi w:val="0"/>
-        <w:spacing w:lineRule="auto" w:line="360"/>
-        <w:jc w:val="start"/>
+        <w:spacing w:lineRule="auto" w:line="360"/>
         <w:rPr>
           <w:rFonts w:ascii="Times New Roman" w:hAnsi="Times New Roman" w:cs="Times New Roman"/>
           <w:sz w:val="28"/>
@@ -1907,7 +1850,6 @@
     <w:p>
       <w:pPr>
         <w:pStyle w:val="Normal"/>
-        <w:bidi w:val="0"/>
         <w:spacing w:lineRule="auto" w:line="360"/>
         <w:jc w:val="both"/>
         <w:rPr>
@@ -1928,7 +1870,6 @@
     <w:p>
       <w:pPr>
         <w:pStyle w:val="Normal"/>
-        <w:bidi w:val="0"/>
         <w:spacing w:lineRule="auto" w:line="360"/>
         <w:jc w:val="both"/>
         <w:rPr>
@@ -1981,7 +1922,6 @@
     <w:p>
       <w:pPr>
         <w:pStyle w:val="Normal"/>
-        <w:bidi w:val="0"/>
         <w:spacing w:lineRule="auto" w:line="360"/>
         <w:jc w:val="both"/>
         <w:rPr>
@@ -2002,7 +1942,6 @@
     <w:p>
       <w:pPr>
         <w:pStyle w:val="Normal"/>
-        <w:bidi w:val="0"/>
         <w:spacing w:lineRule="auto" w:line="360"/>
         <w:jc w:val="both"/>
         <w:rPr>
@@ -2055,7 +1994,6 @@
     <w:p>
       <w:pPr>
         <w:pStyle w:val="Normal"/>
-        <w:bidi w:val="0"/>
         <w:spacing w:lineRule="auto" w:line="360"/>
         <w:jc w:val="both"/>
         <w:rPr>
@@ -2076,7 +2014,6 @@
     <w:p>
       <w:pPr>
         <w:pStyle w:val="Normal"/>
-        <w:bidi w:val="0"/>
         <w:spacing w:lineRule="auto" w:line="360"/>
         <w:jc w:val="both"/>
         <w:rPr>
@@ -2097,7 +2034,6 @@
     <w:p>
       <w:pPr>
         <w:pStyle w:val="Normal"/>
-        <w:bidi w:val="0"/>
         <w:spacing w:lineRule="auto" w:line="360"/>
         <w:jc w:val="both"/>
         <w:rPr>
@@ -2150,7 +2086,6 @@
     <w:p>
       <w:pPr>
         <w:pStyle w:val="Normal"/>
-        <w:bidi w:val="0"/>
         <w:spacing w:lineRule="auto" w:line="360"/>
         <w:jc w:val="both"/>
         <w:rPr>
@@ -2203,7 +2138,6 @@
     <w:p>
       <w:pPr>
         <w:pStyle w:val="Normal"/>
-        <w:bidi w:val="0"/>
         <w:spacing w:lineRule="auto" w:line="360"/>
         <w:jc w:val="both"/>
         <w:rPr>
@@ -2257,7 +2191,6 @@
     <w:p>
       <w:pPr>
         <w:pStyle w:val="Normal"/>
-        <w:bidi w:val="0"/>
         <w:spacing w:lineRule="auto" w:line="360"/>
         <w:jc w:val="both"/>
         <w:rPr>
@@ -2286,7 +2219,6 @@
     <w:p>
       <w:pPr>
         <w:pStyle w:val="Normal"/>
-        <w:bidi w:val="0"/>
         <w:spacing w:lineRule="auto" w:line="360"/>
         <w:jc w:val="both"/>
         <w:rPr>
@@ -2307,7 +2239,6 @@
     <w:p>
       <w:pPr>
         <w:pStyle w:val="Normal"/>
-        <w:bidi w:val="0"/>
         <w:spacing w:lineRule="auto" w:line="360"/>
         <w:jc w:val="both"/>
         <w:rPr>
@@ -2360,7 +2291,6 @@
     <w:p>
       <w:pPr>
         <w:pStyle w:val="Normal"/>
-        <w:bidi w:val="0"/>
         <w:spacing w:lineRule="auto" w:line="360"/>
         <w:jc w:val="both"/>
         <w:rPr>
@@ -2381,7 +2311,6 @@
     <w:p>
       <w:pPr>
         <w:pStyle w:val="Normal"/>
-        <w:bidi w:val="0"/>
         <w:spacing w:lineRule="auto" w:line="360"/>
         <w:jc w:val="both"/>
         <w:rPr>
@@ -2435,7 +2364,6 @@
     <w:p>
       <w:pPr>
         <w:pStyle w:val="Normal"/>
-        <w:bidi w:val="0"/>
         <w:spacing w:lineRule="auto" w:line="360"/>
         <w:jc w:val="both"/>
         <w:rPr>
@@ -2456,7 +2384,6 @@
     <w:p>
       <w:pPr>
         <w:pStyle w:val="Normal"/>
-        <w:bidi w:val="0"/>
         <w:spacing w:lineRule="auto" w:line="360"/>
         <w:jc w:val="both"/>
         <w:rPr>
@@ -2477,7 +2404,6 @@
     <w:p>
       <w:pPr>
         <w:pStyle w:val="Normal"/>
-        <w:bidi w:val="0"/>
         <w:spacing w:lineRule="auto" w:line="360"/>
         <w:jc w:val="both"/>
         <w:rPr>
@@ -2539,7 +2465,6 @@
     <w:p>
       <w:pPr>
         <w:pStyle w:val="Normal"/>
-        <w:bidi w:val="0"/>
         <w:spacing w:lineRule="auto" w:line="360"/>
         <w:jc w:val="both"/>
         <w:rPr>
@@ -2593,7 +2518,6 @@
     <w:p>
       <w:pPr>
         <w:pStyle w:val="Normal"/>
-        <w:bidi w:val="0"/>
         <w:spacing w:lineRule="auto" w:line="360"/>
         <w:jc w:val="both"/>
         <w:rPr>
@@ -2614,7 +2538,6 @@
     <w:p>
       <w:pPr>
         <w:pStyle w:val="Normal"/>
-        <w:bidi w:val="0"/>
         <w:spacing w:lineRule="auto" w:line="360"/>
         <w:jc w:val="both"/>
         <w:rPr>
@@ -2668,7 +2591,6 @@
     <w:p>
       <w:pPr>
         <w:pStyle w:val="Normal"/>
-        <w:bidi w:val="0"/>
         <w:spacing w:lineRule="auto" w:line="360"/>
         <w:jc w:val="both"/>
         <w:rPr>
@@ -2695,7 +2617,6 @@
     <w:p>
       <w:pPr>
         <w:pStyle w:val="Normal"/>
-        <w:bidi w:val="0"/>
         <w:spacing w:lineRule="auto" w:line="360"/>
         <w:jc w:val="both"/>
         <w:rPr>
@@ -2750,7 +2671,6 @@
     <w:p>
       <w:pPr>
         <w:pStyle w:val="Normal"/>
-        <w:bidi w:val="0"/>
         <w:spacing w:lineRule="auto" w:line="360"/>
         <w:jc w:val="both"/>
         <w:rPr>
@@ -2804,7 +2724,6 @@
     <w:p>
       <w:pPr>
         <w:pStyle w:val="Normal"/>
-        <w:bidi w:val="0"/>
         <w:spacing w:lineRule="auto" w:line="360"/>
         <w:jc w:val="both"/>
         <w:rPr>
@@ -2825,27 +2744,25 @@
     <w:p>
       <w:pPr>
         <w:pStyle w:val="Normal"/>
-        <w:bidi w:val="0"/>
-        <w:spacing w:lineRule="auto" w:line="360"/>
-        <w:jc w:val="both"/>
-        <w:rPr>
-          <w:rFonts w:ascii="Times New Roman" w:hAnsi="Times New Roman" w:cs="Times New Roman"/>
-          <w:sz w:val="28"/>
-          <w:szCs w:val="28"/>
-        </w:rPr>
-      </w:pPr>
-      <w:r>
-        <w:rPr>
-          <w:rFonts w:cs="Times New Roman" w:ascii="Times New Roman" w:hAnsi="Times New Roman"/>
-          <w:sz w:val="28"/>
-          <w:szCs w:val="28"/>
-        </w:rPr>
-      </w:r>
-    </w:p>
-    <w:p>
-      <w:pPr>
-        <w:pStyle w:val="Normal"/>
-        <w:bidi w:val="0"/>
+        <w:spacing w:lineRule="auto" w:line="360"/>
+        <w:jc w:val="both"/>
+        <w:rPr>
+          <w:rFonts w:ascii="Times New Roman" w:hAnsi="Times New Roman" w:cs="Times New Roman"/>
+          <w:sz w:val="28"/>
+          <w:szCs w:val="28"/>
+        </w:rPr>
+      </w:pPr>
+      <w:r>
+        <w:rPr>
+          <w:rFonts w:cs="Times New Roman" w:ascii="Times New Roman" w:hAnsi="Times New Roman"/>
+          <w:sz w:val="28"/>
+          <w:szCs w:val="28"/>
+        </w:rPr>
+      </w:r>
+    </w:p>
+    <w:p>
+      <w:pPr>
+        <w:pStyle w:val="Normal"/>
         <w:spacing w:lineRule="auto" w:line="360"/>
         <w:jc w:val="both"/>
         <w:rPr>
@@ -2856,53 +2773,7 @@
         </w:rPr>
       </w:pPr>
       <w:r>
-        <w:rPr>
-          <w:rFonts w:cs="Times New Roman" w:ascii="Times New Roman" w:hAnsi="Times New Roman"/>
-          <w:sz w:val="28"/>
-          <w:szCs w:val="28"/>
-          <w:lang w:val="uk-UA"/>
-        </w:rPr>
-      </w:r>
-    </w:p>
-    <w:p>
-      <w:pPr>
-        <w:pStyle w:val="Normal"/>
-        <w:bidi w:val="0"/>
-        <w:spacing w:lineRule="auto" w:line="360"/>
-        <w:jc w:val="both"/>
-        <w:rPr>
-          <w:rFonts w:ascii="Times New Roman" w:hAnsi="Times New Roman" w:cs="Times New Roman"/>
-          <w:sz w:val="28"/>
-          <w:szCs w:val="28"/>
-        </w:rPr>
-      </w:pPr>
-      <w:r>
-        <w:rPr>
-          <w:rFonts w:cs="Times New Roman" w:ascii="Times New Roman" w:hAnsi="Times New Roman"/>
-          <w:sz w:val="28"/>
-          <w:szCs w:val="28"/>
-        </w:rPr>
-      </w:r>
-    </w:p>
-    <w:p>
-      <w:pPr>
-        <w:pStyle w:val="Normal"/>
-        <w:bidi w:val="0"/>
-        <w:spacing w:lineRule="auto" w:line="360"/>
-        <w:jc w:val="both"/>
-        <w:rPr>
-          <w:rFonts w:ascii="Times New Roman" w:hAnsi="Times New Roman" w:cs="Times New Roman"/>
-          <w:sz w:val="28"/>
-          <w:szCs w:val="28"/>
-        </w:rPr>
-      </w:pPr>
-      <w:r>
-        <w:rPr>
-          <w:rFonts w:cs="Times New Roman" w:ascii="Times New Roman" w:hAnsi="Times New Roman"/>
-          <w:sz w:val="28"/>
-          <w:szCs w:val="28"/>
-        </w:rPr>
-        <w:t xml:space="preserve"> </w:t>
+        <w:rPr/>
       </w:r>
     </w:p>
     <w:sectPr>
@@ -2912,6 +2783,7 @@
       <w:pgNumType w:fmt="decimal"/>
       <w:formProt w:val="false"/>
       <w:textDirection w:val="lrTb"/>
+      <w:docGrid w:type="default" w:linePitch="100" w:charSpace="0"/>
     </w:sectPr>
   </w:body>
 </w:document>
@@ -2940,7 +2812,10 @@
     <w:qFormat/>
     <w:pPr>
       <w:widowControl w:val="false"/>
+      <w:suppressAutoHyphens w:val="true"/>
       <w:bidi w:val="0"/>
+      <w:spacing w:before="0" w:after="0"/>
+      <w:jc w:val="start"/>
     </w:pPr>
     <w:rPr>
       <w:rFonts w:ascii="Liberation Serif" w:hAnsi="Liberation Serif" w:eastAsia="Noto Sans CJK SC" w:cs="Lohit Devanagari"/>

</xml_diff>